<commit_message>
added register use case and acceptance tests
</commit_message>
<xml_diff>
--- a/Diagrams/GamePlayUseCase.docx
+++ b/Diagrams/GamePlayUseCase.docx
@@ -296,16 +296,7 @@
         <w:t xml:space="preserve"> </w:t>
       </w:r>
       <w:r>
-        <w:t>The Player sitting by the Big</w:t>
-      </w:r>
-      <w:r>
-        <w:t xml:space="preserve"> Blind token places |</w:t>
-      </w:r>
-      <w:r>
-        <w:t>Big</w:t>
-      </w:r>
-      <w:r>
-        <w:t xml:space="preserve"> Bl</w:t>
+        <w:t>The Player sitting by the Big Blind token places |Big Bl</w:t>
       </w:r>
       <w:r>
         <w:t>ind| tokens in the main pot</w:t>
@@ -335,73 +326,55 @@
         </w:numPr>
       </w:pPr>
       <w:r>
+        <w:t xml:space="preserve"> The System deals 2 cards from the deck to each player.</w:t>
+      </w:r>
+    </w:p>
+    <w:p>
+      <w:pPr>
+        <w:pStyle w:val="ListParagraph"/>
+        <w:numPr>
+          <w:ilvl w:val="2"/>
+          <w:numId w:val="1"/>
+        </w:numPr>
+      </w:pPr>
+      <w:r>
+        <w:t xml:space="preserve">Each player, aside from the blind betters, chooses whether to bet an amount larger or equal to the Big Blind </w:t>
+      </w:r>
+      <w:r>
+        <w:t>or to fold.</w:t>
+      </w:r>
+    </w:p>
+    <w:p>
+      <w:pPr>
+        <w:pStyle w:val="ListParagraph"/>
+        <w:numPr>
+          <w:ilvl w:val="2"/>
+          <w:numId w:val="1"/>
+        </w:numPr>
+      </w:pPr>
+      <w:r>
+        <w:t xml:space="preserve"> The Small Blind player decides whether to call</w:t>
+      </w:r>
+      <w:r>
+        <w:t>/check</w:t>
+      </w:r>
+      <w:r>
+        <w:t xml:space="preserve"> the bets, raise the bets or to fold.</w:t>
+      </w:r>
+    </w:p>
+    <w:p>
+      <w:pPr>
+        <w:pStyle w:val="ListParagraph"/>
+        <w:numPr>
+          <w:ilvl w:val="2"/>
+          <w:numId w:val="1"/>
+        </w:numPr>
+      </w:pPr>
+      <w:r>
         <w:t xml:space="preserve"> </w:t>
       </w:r>
       <w:r>
-        <w:t>The System deals 2 cards from the deck to each player</w:t>
-      </w:r>
-      <w:r>
-        <w:t>.</w:t>
-      </w:r>
-    </w:p>
-    <w:p>
-      <w:pPr>
-        <w:pStyle w:val="ListParagraph"/>
-        <w:numPr>
-          <w:ilvl w:val="2"/>
-          <w:numId w:val="1"/>
-        </w:numPr>
-      </w:pPr>
-      <w:r>
-        <w:t xml:space="preserve">Each player, aside from the blind betters, chooses whether to bet an amount larger or equal to the Big Blind </w:t>
-      </w:r>
-      <w:r>
-        <w:t>or to fold.</w:t>
-      </w:r>
-    </w:p>
-    <w:p>
-      <w:pPr>
-        <w:pStyle w:val="ListParagraph"/>
-        <w:numPr>
-          <w:ilvl w:val="2"/>
-          <w:numId w:val="1"/>
-        </w:numPr>
-      </w:pPr>
-      <w:r>
-        <w:t xml:space="preserve"> The Small Blind player decides whether to call</w:t>
-      </w:r>
-      <w:r>
-        <w:t>/check</w:t>
-      </w:r>
-      <w:r>
-        <w:t xml:space="preserve"> the bets, raise the bets or to fold.</w:t>
-      </w:r>
-    </w:p>
-    <w:p>
-      <w:pPr>
-        <w:pStyle w:val="ListParagraph"/>
-        <w:numPr>
-          <w:ilvl w:val="2"/>
-          <w:numId w:val="1"/>
-        </w:numPr>
-      </w:pPr>
-      <w:r>
-        <w:t xml:space="preserve"> </w:t>
-      </w:r>
-      <w:r>
-        <w:t xml:space="preserve">The </w:t>
-      </w:r>
-      <w:r>
-        <w:t>Big</w:t>
-      </w:r>
-      <w:r>
-        <w:t xml:space="preserve"> Blind player decides whether to call</w:t>
-      </w:r>
-      <w:r>
-        <w:t>/check</w:t>
-      </w:r>
-      <w:r>
-        <w:t xml:space="preserve"> the bets, raise the bets or to fold.</w:t>
+        <w:t>The Big Blind player decides whether to call/check the bets, raise the bets or to fold.</w:t>
       </w:r>
     </w:p>
     <w:p>
@@ -574,6 +547,60 @@
         </w:rPr>
       </w:pPr>
       <w:r>
+        <w:rPr>
+          <w:u w:val="single"/>
+        </w:rPr>
+        <w:t xml:space="preserve"> Removing Player From Round</w:t>
+      </w:r>
+    </w:p>
+    <w:p>
+      <w:pPr>
+        <w:pStyle w:val="ListParagraph"/>
+        <w:ind w:left="1224"/>
+      </w:pPr>
+      <w:r>
+        <w:t>Under various circumstances the system will remove a player from the round. He will be considered as a player who folded meaning his bets will remain in the main pot. The basic flow will continue.</w:t>
+      </w:r>
+    </w:p>
+    <w:p>
+      <w:pPr>
+        <w:pStyle w:val="ListParagraph"/>
+        <w:numPr>
+          <w:ilvl w:val="2"/>
+          <w:numId w:val="1"/>
+        </w:numPr>
+        <w:rPr>
+          <w:u w:val="single"/>
+        </w:rPr>
+      </w:pPr>
+      <w:r>
+        <w:rPr>
+          <w:u w:val="single"/>
+        </w:rPr>
+        <w:t xml:space="preserve"> Player Betting Illegal Amount</w:t>
+      </w:r>
+    </w:p>
+    <w:p>
+      <w:pPr>
+        <w:pStyle w:val="ListParagraph"/>
+        <w:ind w:left="1224"/>
+      </w:pPr>
+      <w:r>
+        <w:t>When a player is trying to bet below the minimum bet or more than his credit, the system will prompt a message and will let the player bet again. After a legitimate bet has been made the basic flow will continue.</w:t>
+      </w:r>
+    </w:p>
+    <w:p>
+      <w:pPr>
+        <w:pStyle w:val="ListParagraph"/>
+        <w:numPr>
+          <w:ilvl w:val="2"/>
+          <w:numId w:val="1"/>
+        </w:numPr>
+        <w:rPr>
+          <w:u w:val="single"/>
+        </w:rPr>
+      </w:pPr>
+      <w:r>
         <w:t xml:space="preserve"> </w:t>
       </w:r>
       <w:r>
@@ -587,12 +614,13 @@
       <w:pPr>
         <w:pStyle w:val="ListParagraph"/>
         <w:ind w:left="1224"/>
-        <w:rPr>
-          <w:u w:val="single"/>
-        </w:rPr>
-      </w:pPr>
-      <w:r>
-        <w:t xml:space="preserve">When a player has betted all his credit he will be in an All-In situation and a side pot will be introduced to the remaining players. The All-In player will keep playing for the main pot while the other players, that haven’t folded yet, will play for the main pot and the side pot. Folding </w:t>
+      </w:pPr>
+      <w:r>
+        <w:t xml:space="preserve">When a player has betted all his credit he will be in an All-In situation and a side pot will be introduced to the remaining players. The All-In player will keep playing for the main pot while the other players, that haven’t folded yet, will play for the main pot and the side pot. </w:t>
+      </w:r>
+      <w:r>
+        <w:lastRenderedPageBreak/>
+        <w:t xml:space="preserve">Folding </w:t>
       </w:r>
       <w:r>
         <w:t>because of</w:t>
@@ -604,10 +632,220 @@
         <w:t>as well</w:t>
       </w:r>
       <w:r>
-        <w:t xml:space="preserve">. </w:t>
+        <w:t>.</w:t>
+      </w:r>
+      <w:r>
+        <w:br/>
+      </w:r>
+    </w:p>
+    <w:p>
+      <w:pPr>
+        <w:rPr>
+          <w:sz w:val="28"/>
+          <w:szCs w:val="28"/>
+        </w:rPr>
+      </w:pPr>
+      <w:r>
+        <w:rPr>
+          <w:b/>
+          <w:bCs/>
+          <w:sz w:val="28"/>
+          <w:szCs w:val="28"/>
+        </w:rPr>
+        <w:t xml:space="preserve">Acceptance Test </w:t>
+      </w:r>
+      <w:r>
+        <w:rPr>
+          <w:b/>
+          <w:bCs/>
+          <w:sz w:val="28"/>
+          <w:szCs w:val="28"/>
+        </w:rPr>
+        <w:t>Scenario</w:t>
+      </w:r>
+      <w:r>
+        <w:rPr>
+          <w:b/>
+          <w:bCs/>
+          <w:sz w:val="28"/>
+          <w:szCs w:val="28"/>
+        </w:rPr>
+        <w:t>s</w:t>
+      </w:r>
+    </w:p>
+    <w:p>
+      <w:pPr>
+        <w:pStyle w:val="ListParagraph"/>
+        <w:numPr>
+          <w:ilvl w:val="0"/>
+          <w:numId w:val="3"/>
+        </w:numPr>
+      </w:pPr>
+      <w:r>
+        <w:rPr>
+          <w:b/>
+          <w:bCs/>
+        </w:rPr>
+        <w:t>Use case</w:t>
+      </w:r>
+      <w:r>
+        <w:t xml:space="preserve">: </w:t>
+      </w:r>
+      <w:r>
+        <w:t>Texas Holdem Game Play</w:t>
+      </w:r>
+    </w:p>
+    <w:p>
+      <w:pPr>
+        <w:pStyle w:val="ListParagraph"/>
+        <w:numPr>
+          <w:ilvl w:val="0"/>
+          <w:numId w:val="3"/>
+        </w:numPr>
+      </w:pPr>
+      <w:r>
+        <w:rPr>
+          <w:b/>
+          <w:bCs/>
+        </w:rPr>
+        <w:t>Good</w:t>
+      </w:r>
+      <w:r>
+        <w:t>:</w:t>
+      </w:r>
+    </w:p>
+    <w:p>
+      <w:pPr>
+        <w:pStyle w:val="ListParagraph"/>
+        <w:numPr>
+          <w:ilvl w:val="1"/>
+          <w:numId w:val="3"/>
+        </w:numPr>
+      </w:pPr>
+      <w:r>
+        <w:t>Player wins round by cards: the game reaches the end of the round while 2 or more players are still in the game. The system will determine the winners and the pots will be transferred to them</w:t>
+      </w:r>
+    </w:p>
+    <w:p>
+      <w:pPr>
+        <w:pStyle w:val="ListParagraph"/>
+        <w:numPr>
+          <w:ilvl w:val="1"/>
+          <w:numId w:val="3"/>
+        </w:numPr>
+      </w:pPr>
+      <w:r>
+        <w:t>Player wins round by staying last: at a certain point in the game, only one player is still active, the system will transfer all the pots to that user.</w:t>
+      </w:r>
+    </w:p>
+    <w:p>
+      <w:pPr>
+        <w:pStyle w:val="ListParagraph"/>
+        <w:numPr>
+          <w:ilvl w:val="0"/>
+          <w:numId w:val="3"/>
+        </w:numPr>
+      </w:pPr>
+      <w:r>
+        <w:rPr>
+          <w:b/>
+          <w:bCs/>
+        </w:rPr>
+        <w:t>Bad</w:t>
+      </w:r>
+      <w:r>
+        <w:t>:</w:t>
+      </w:r>
+    </w:p>
+    <w:p>
+      <w:pPr>
+        <w:pStyle w:val="ListParagraph"/>
+        <w:numPr>
+          <w:ilvl w:val="1"/>
+          <w:numId w:val="3"/>
+        </w:numPr>
+      </w:pPr>
+      <w:r>
+        <w:t>Illegal Bet: a player bets more credit than he’</w:t>
+      </w:r>
+      <w:r>
+        <w:t xml:space="preserve">s got. AF </w:t>
+      </w:r>
+      <w:r>
+        <w:t>Player Betting Illegal Amount</w:t>
+      </w:r>
+      <w:r>
+        <w:t xml:space="preserve"> will be activated.</w:t>
+      </w:r>
+    </w:p>
+    <w:p>
+      <w:pPr>
+        <w:pStyle w:val="ListParagraph"/>
+        <w:numPr>
+          <w:ilvl w:val="1"/>
+          <w:numId w:val="3"/>
+        </w:numPr>
+      </w:pPr>
+      <w:r>
+        <w:t xml:space="preserve">Idle user: when the system waits for a player’s bet and he hasn’t responded in X minutes; AF </w:t>
+      </w:r>
+      <w:r>
+        <w:t xml:space="preserve">Removing Player </w:t>
+      </w:r>
+      <w:r>
+        <w:t>from</w:t>
+      </w:r>
+      <w:r>
+        <w:t xml:space="preserve"> Round</w:t>
+      </w:r>
+      <w:r>
+        <w:t xml:space="preserve"> will be activated</w:t>
       </w:r>
       <w:bookmarkStart w:id="0" w:name="_GoBack"/>
       <w:bookmarkEnd w:id="0"/>
+    </w:p>
+    <w:p>
+      <w:pPr>
+        <w:pStyle w:val="ListParagraph"/>
+        <w:numPr>
+          <w:ilvl w:val="0"/>
+          <w:numId w:val="3"/>
+        </w:numPr>
+      </w:pPr>
+      <w:r>
+        <w:rPr>
+          <w:b/>
+          <w:bCs/>
+        </w:rPr>
+        <w:t>Sad</w:t>
+      </w:r>
+      <w:r>
+        <w:t>:</w:t>
+      </w:r>
+    </w:p>
+    <w:p>
+      <w:pPr>
+        <w:pStyle w:val="ListParagraph"/>
+        <w:numPr>
+          <w:ilvl w:val="1"/>
+          <w:numId w:val="3"/>
+        </w:numPr>
+      </w:pPr>
+      <w:r>
+        <w:t>Blah</w:t>
+      </w:r>
+    </w:p>
+    <w:p>
+      <w:pPr>
+        <w:pStyle w:val="ListParagraph"/>
+        <w:numPr>
+          <w:ilvl w:val="1"/>
+          <w:numId w:val="3"/>
+        </w:numPr>
+      </w:pPr>
+      <w:r>
+        <w:t>Blah</w:t>
+      </w:r>
       <w:r>
         <w:br/>
       </w:r>
@@ -615,6 +853,8 @@
     <w:p>
       <w:pPr>
         <w:rPr>
+          <w:b/>
+          <w:bCs/>
           <w:sz w:val="28"/>
           <w:szCs w:val="28"/>
         </w:rPr>
@@ -626,17 +866,16 @@
           <w:sz w:val="28"/>
           <w:szCs w:val="28"/>
         </w:rPr>
-        <w:t xml:space="preserve">Acceptance Test </w:t>
-      </w:r>
-      <w:r>
-        <w:rPr>
-          <w:b/>
-          <w:bCs/>
+        <w:t>Use Case Diagram</w:t>
+      </w:r>
+    </w:p>
+    <w:p>
+      <w:pPr>
+        <w:rPr>
           <w:sz w:val="28"/>
           <w:szCs w:val="28"/>
         </w:rPr>
-        <w:t>Scenario</w:t>
-      </w:r>
+      </w:pPr>
       <w:r>
         <w:rPr>
           <w:b/>
@@ -644,194 +883,6 @@
           <w:sz w:val="28"/>
           <w:szCs w:val="28"/>
         </w:rPr>
-        <w:t>s</w:t>
-      </w:r>
-    </w:p>
-    <w:p>
-      <w:pPr>
-        <w:pStyle w:val="ListParagraph"/>
-        <w:numPr>
-          <w:ilvl w:val="0"/>
-          <w:numId w:val="3"/>
-        </w:numPr>
-      </w:pPr>
-      <w:r>
-        <w:rPr>
-          <w:b/>
-          <w:bCs/>
-        </w:rPr>
-        <w:t>Use case</w:t>
-      </w:r>
-      <w:r>
-        <w:t>: User login to the system</w:t>
-      </w:r>
-    </w:p>
-    <w:p>
-      <w:pPr>
-        <w:pStyle w:val="ListParagraph"/>
-        <w:numPr>
-          <w:ilvl w:val="0"/>
-          <w:numId w:val="3"/>
-        </w:numPr>
-      </w:pPr>
-      <w:r>
-        <w:rPr>
-          <w:b/>
-          <w:bCs/>
-        </w:rPr>
-        <w:t>Good</w:t>
-      </w:r>
-      <w:r>
-        <w:t>:</w:t>
-      </w:r>
-    </w:p>
-    <w:p>
-      <w:pPr>
-        <w:pStyle w:val="ListParagraph"/>
-        <w:numPr>
-          <w:ilvl w:val="1"/>
-          <w:numId w:val="3"/>
-        </w:numPr>
-      </w:pPr>
-      <w:r>
-        <w:t>Blah</w:t>
-      </w:r>
-    </w:p>
-    <w:p>
-      <w:pPr>
-        <w:pStyle w:val="ListParagraph"/>
-        <w:numPr>
-          <w:ilvl w:val="1"/>
-          <w:numId w:val="3"/>
-        </w:numPr>
-      </w:pPr>
-      <w:r>
-        <w:t>Blah</w:t>
-      </w:r>
-    </w:p>
-    <w:p>
-      <w:pPr>
-        <w:pStyle w:val="ListParagraph"/>
-        <w:numPr>
-          <w:ilvl w:val="0"/>
-          <w:numId w:val="3"/>
-        </w:numPr>
-      </w:pPr>
-      <w:r>
-        <w:rPr>
-          <w:b/>
-          <w:bCs/>
-        </w:rPr>
-        <w:t>Bad</w:t>
-      </w:r>
-      <w:r>
-        <w:t>:</w:t>
-      </w:r>
-    </w:p>
-    <w:p>
-      <w:pPr>
-        <w:pStyle w:val="ListParagraph"/>
-        <w:numPr>
-          <w:ilvl w:val="1"/>
-          <w:numId w:val="3"/>
-        </w:numPr>
-      </w:pPr>
-      <w:r>
-        <w:lastRenderedPageBreak/>
-        <w:t>Blah</w:t>
-      </w:r>
-    </w:p>
-    <w:p>
-      <w:pPr>
-        <w:pStyle w:val="ListParagraph"/>
-        <w:numPr>
-          <w:ilvl w:val="1"/>
-          <w:numId w:val="3"/>
-        </w:numPr>
-      </w:pPr>
-      <w:r>
-        <w:t>Blah</w:t>
-      </w:r>
-    </w:p>
-    <w:p>
-      <w:pPr>
-        <w:pStyle w:val="ListParagraph"/>
-        <w:numPr>
-          <w:ilvl w:val="0"/>
-          <w:numId w:val="3"/>
-        </w:numPr>
-      </w:pPr>
-      <w:r>
-        <w:rPr>
-          <w:b/>
-          <w:bCs/>
-        </w:rPr>
-        <w:t>Sad</w:t>
-      </w:r>
-      <w:r>
-        <w:t>:</w:t>
-      </w:r>
-    </w:p>
-    <w:p>
-      <w:pPr>
-        <w:pStyle w:val="ListParagraph"/>
-        <w:numPr>
-          <w:ilvl w:val="1"/>
-          <w:numId w:val="3"/>
-        </w:numPr>
-      </w:pPr>
-      <w:r>
-        <w:t>Blah</w:t>
-      </w:r>
-    </w:p>
-    <w:p>
-      <w:pPr>
-        <w:pStyle w:val="ListParagraph"/>
-        <w:numPr>
-          <w:ilvl w:val="1"/>
-          <w:numId w:val="3"/>
-        </w:numPr>
-      </w:pPr>
-      <w:r>
-        <w:t>Blah</w:t>
-      </w:r>
-      <w:r>
-        <w:br/>
-      </w:r>
-    </w:p>
-    <w:p>
-      <w:pPr>
-        <w:rPr>
-          <w:b/>
-          <w:bCs/>
-          <w:sz w:val="28"/>
-          <w:szCs w:val="28"/>
-        </w:rPr>
-      </w:pPr>
-      <w:r>
-        <w:rPr>
-          <w:b/>
-          <w:bCs/>
-          <w:sz w:val="28"/>
-          <w:szCs w:val="28"/>
-        </w:rPr>
-        <w:t>Use Case Diagram</w:t>
-      </w:r>
-    </w:p>
-    <w:p>
-      <w:pPr>
-        <w:rPr>
-          <w:sz w:val="28"/>
-          <w:szCs w:val="28"/>
-        </w:rPr>
-      </w:pPr>
-      <w:r>
-        <w:rPr>
-          <w:b/>
-          <w:bCs/>
-          <w:sz w:val="28"/>
-          <w:szCs w:val="28"/>
-        </w:rPr>
         <w:t>-insert picture</w:t>
       </w:r>
     </w:p>
@@ -1120,6 +1171,7 @@
           <w:rFonts w:hint="cs"/>
           <w:rtl/>
         </w:rPr>
+        <w:lastRenderedPageBreak/>
         <w:t xml:space="preserve"> </w:t>
       </w:r>
       <w:r>

</xml_diff>

<commit_message>
added diagrams to both use cases
</commit_message>
<xml_diff>
--- a/Diagrams/GamePlayUseCase.docx
+++ b/Diagrams/GamePlayUseCase.docx
@@ -838,8 +838,6 @@
       <w:r>
         <w:br/>
       </w:r>
-      <w:bookmarkStart w:id="0" w:name="_GoBack"/>
-      <w:bookmarkEnd w:id="0"/>
     </w:p>
     <w:p>
       <w:pPr>
@@ -861,6 +859,14 @@
       </w:r>
     </w:p>
     <w:p>
+      <w:pPr>
+        <w:rPr>
+          <w:b/>
+          <w:bCs/>
+          <w:sz w:val="28"/>
+          <w:szCs w:val="28"/>
+        </w:rPr>
+      </w:pPr>
       <w:r>
         <w:rPr>
           <w:b/>
@@ -888,11 +894,66 @@
             <v:path o:extrusionok="f" gradientshapeok="t" o:connecttype="rect"/>
             <o:lock v:ext="edit" aspectratio="t"/>
           </v:shapetype>
-          <v:shape id="_x0000_i1030" type="#_x0000_t75" style="width:532.5pt;height:239.5pt" o:ole="">
+          <v:shape id="_x0000_i1025" type="#_x0000_t75" style="width:532.5pt;height:239.5pt" o:ole="">
             <v:imagedata r:id="rId7" o:title=""/>
           </v:shape>
-          <o:OLEObject Type="Embed" ProgID="AcroExch.Document.DC" ShapeID="_x0000_i1030" DrawAspect="Content" ObjectID="_1552213506" r:id="rId8"/>
+          <o:OLEObject Type="Embed" ProgID="AcroExch.Document.DC" ShapeID="_x0000_i1025" DrawAspect="Content" ObjectID="_1552293288" r:id="rId8"/>
         </w:object>
+      </w:r>
+    </w:p>
+    <w:p/>
+    <w:p/>
+    <w:p>
+      <w:bookmarkStart w:id="0" w:name="_GoBack"/>
+      <w:bookmarkEnd w:id="0"/>
+    </w:p>
+    <w:p>
+      <w:r>
+        <w:rPr>
+          <w:noProof/>
+        </w:rPr>
+        <w:lastRenderedPageBreak/>
+        <w:drawing>
+          <wp:inline distT="0" distB="0" distL="0" distR="0">
+            <wp:extent cx="3225800" cy="9208451"/>
+            <wp:effectExtent l="0" t="0" r="0" b="0"/>
+            <wp:docPr id="2" name="Picture 2"/>
+            <wp:cNvGraphicFramePr>
+              <a:graphicFrameLocks xmlns:a="http://schemas.openxmlformats.org/drawingml/2006/main" noChangeAspect="1"/>
+            </wp:cNvGraphicFramePr>
+            <a:graphic xmlns:a="http://schemas.openxmlformats.org/drawingml/2006/main">
+              <a:graphicData uri="http://schemas.openxmlformats.org/drawingml/2006/picture">
+                <pic:pic xmlns:pic="http://schemas.openxmlformats.org/drawingml/2006/picture">
+                  <pic:nvPicPr>
+                    <pic:cNvPr id="2" name="cdraw.png"/>
+                    <pic:cNvPicPr/>
+                  </pic:nvPicPr>
+                  <pic:blipFill>
+                    <a:blip r:embed="rId9">
+                      <a:extLst>
+                        <a:ext uri="{28A0092B-C50C-407E-A947-70E740481C1C}">
+                          <a14:useLocalDpi xmlns:a14="http://schemas.microsoft.com/office/drawing/2010/main" val="0"/>
+                        </a:ext>
+                      </a:extLst>
+                    </a:blip>
+                    <a:stretch>
+                      <a:fillRect/>
+                    </a:stretch>
+                  </pic:blipFill>
+                  <pic:spPr>
+                    <a:xfrm>
+                      <a:off x="0" y="0"/>
+                      <a:ext cx="3228976" cy="9217517"/>
+                    </a:xfrm>
+                    <a:prstGeom prst="rect">
+                      <a:avLst/>
+                    </a:prstGeom>
+                  </pic:spPr>
+                </pic:pic>
+              </a:graphicData>
+            </a:graphic>
+          </wp:inline>
+        </w:drawing>
       </w:r>
     </w:p>
     <w:sectPr>

</xml_diff>